<commit_message>
cleaning not Alef-Bet words
</commit_message>
<xml_diff>
--- a/README.docx
+++ b/README.docx
@@ -1565,15 +1565,7 @@
                   <w:sz w:val="24"/>
                   <w:szCs w:val="24"/>
                 </w:rPr>
-                <m:t>+</m:t>
-              </m:r>
-              <m:r>
-                <w:rPr>
-                  <w:rFonts w:ascii="Cambria Math" w:hAnsi="Cambria Math" w:cs="David"/>
-                  <w:sz w:val="24"/>
-                  <w:szCs w:val="24"/>
-                </w:rPr>
-                <m:t>2</m:t>
+                <m:t>+2</m:t>
               </m:r>
             </m:den>
           </m:f>
@@ -1937,15 +1929,7 @@
           <w:sz w:val="24"/>
           <w:szCs w:val="24"/>
         </w:rPr>
-        <w:t xml:space="preserve"> occurs</w:t>
-      </w:r>
-      <w:r>
-        <w:rPr>
-          <w:rFonts w:ascii="David" w:hAnsi="David" w:cs="David"/>
-          <w:sz w:val="24"/>
-          <w:szCs w:val="24"/>
-        </w:rPr>
-        <w:t>.</w:t>
+        <w:t xml:space="preserve"> occurs.</w:t>
       </w:r>
     </w:p>
     <w:p>
@@ -2387,7 +2371,7 @@
         <w:bidi w:val="0"/>
         <w:spacing w:after="0"/>
         <w:rPr>
-          <w:rFonts w:ascii="David" w:hAnsi="David" w:cs="David" w:hint="cs"/>
+          <w:rFonts w:ascii="David" w:hAnsi="David" w:cs="David"/>
           <w:sz w:val="24"/>
           <w:szCs w:val="24"/>
         </w:rPr>
@@ -2639,23 +2623,67 @@
           <w:sz w:val="24"/>
           <w:szCs w:val="24"/>
         </w:rPr>
-        <w:t xml:space="preserve"> occurs</w:t>
-      </w:r>
-      <w:r>
-        <w:rPr>
-          <w:rFonts w:ascii="David" w:hAnsi="David" w:cs="David"/>
-          <w:sz w:val="24"/>
-          <w:szCs w:val="24"/>
-        </w:rPr>
-        <w:t>.</w:t>
-      </w:r>
-    </w:p>
-    <w:p>
-      <w:pPr>
-        <w:rPr>
-          <w:rFonts w:ascii="David" w:hAnsi="David" w:cs="David"/>
-          <w:sz w:val="24"/>
-          <w:szCs w:val="24"/>
+        <w:t xml:space="preserve"> </w:t>
+      </w:r>
+      <w:proofErr w:type="gramStart"/>
+      <w:r>
+        <w:rPr>
+          <w:rFonts w:ascii="David" w:hAnsi="David" w:cs="David"/>
+          <w:sz w:val="24"/>
+          <w:szCs w:val="24"/>
+        </w:rPr>
+        <w:t>occurs.</w:t>
+      </w:r>
+      <w:proofErr w:type="gramEnd"/>
+    </w:p>
+    <w:p>
+      <w:pPr>
+        <w:bidi w:val="0"/>
+        <w:spacing w:after="0"/>
+        <w:rPr>
+          <w:rFonts w:ascii="David" w:hAnsi="David" w:cs="David"/>
+          <w:sz w:val="24"/>
+          <w:szCs w:val="24"/>
+        </w:rPr>
+      </w:pPr>
+    </w:p>
+    <w:p>
+      <w:pPr>
+        <w:bidi w:val="0"/>
+        <w:spacing w:after="0"/>
+        <w:rPr>
+          <w:rFonts w:ascii="David" w:hAnsi="David" w:cs="David"/>
+          <w:sz w:val="24"/>
+          <w:szCs w:val="24"/>
+        </w:rPr>
+      </w:pPr>
+      <w:r>
+        <w:rPr>
+          <w:rFonts w:ascii="David" w:hAnsi="David" w:cs="David"/>
+          <w:sz w:val="24"/>
+          <w:szCs w:val="24"/>
+        </w:rPr>
+        <w:t xml:space="preserve">Output file: </w:t>
+      </w:r>
+      <w:hyperlink r:id="rId6" w:history="1">
+        <w:r>
+          <w:rPr>
+            <w:rStyle w:val="Hyperlink"/>
+            <w:rFonts w:ascii="David" w:hAnsi="David" w:cs="David"/>
+            <w:sz w:val="24"/>
+            <w:szCs w:val="24"/>
+          </w:rPr>
+          <w:t>link</w:t>
+        </w:r>
+      </w:hyperlink>
+    </w:p>
+    <w:p>
+      <w:pPr>
+        <w:rPr>
+          <w:rFonts w:ascii="David" w:hAnsi="David" w:cs="David" w:hint="cs"/>
+          <w:sz w:val="24"/>
+          <w:szCs w:val="24"/>
+          <w:rtl/>
         </w:rPr>
       </w:pPr>
       <w:r>
@@ -3131,23 +3159,7 @@
             <w:sz w:val="24"/>
             <w:szCs w:val="24"/>
           </w:rPr>
-          <m:t>_*,</m:t>
-        </m:r>
-        <m:r>
-          <w:rPr>
-            <w:rFonts w:ascii="Cambria Math" w:hAnsi="Cambria Math" w:cs="David"/>
-            <w:sz w:val="24"/>
-            <w:szCs w:val="24"/>
-          </w:rPr>
-          <m:t>#occurs</m:t>
-        </m:r>
-        <m:r>
-          <w:rPr>
-            <w:rFonts w:ascii="Cambria Math" w:hAnsi="Cambria Math" w:cs="David"/>
-            <w:sz w:val="24"/>
-            <w:szCs w:val="24"/>
-          </w:rPr>
-          <m:t xml:space="preserve">&gt; </m:t>
+          <m:t xml:space="preserve">_*,#occurs&gt; </m:t>
         </m:r>
       </m:oMath>
     </w:p>
@@ -4456,15 +4468,7 @@
             <w:sz w:val="24"/>
             <w:szCs w:val="24"/>
           </w:rPr>
-          <m:t>&lt;</m:t>
-        </m:r>
-        <m:r>
-          <w:rPr>
-            <w:rFonts w:ascii="Cambria Math" w:hAnsi="Cambria Math" w:cs="David"/>
-            <w:sz w:val="24"/>
-            <w:szCs w:val="24"/>
-          </w:rPr>
-          <m:t xml:space="preserve">w1_w2_w3,val   </m:t>
+          <m:t xml:space="preserve">&lt;w1_w2_w3,val   </m:t>
         </m:r>
         <m:sSub>
           <m:sSubPr>
@@ -4604,47 +4608,7 @@
           <w:highlight w:val="yellow"/>
           <w:u w:val="single"/>
         </w:rPr>
-        <w:t>Step</w:t>
-      </w:r>
-      <w:r>
-        <w:rPr>
-          <w:rFonts w:ascii="David" w:hAnsi="David" w:cs="David"/>
-          <w:sz w:val="24"/>
-          <w:szCs w:val="24"/>
-          <w:highlight w:val="yellow"/>
-          <w:u w:val="single"/>
-        </w:rPr>
-        <w:t>2</w:t>
-      </w:r>
-      <w:r>
-        <w:rPr>
-          <w:rFonts w:ascii="David" w:hAnsi="David" w:cs="David"/>
-          <w:sz w:val="24"/>
-          <w:szCs w:val="24"/>
-          <w:highlight w:val="yellow"/>
-          <w:u w:val="single"/>
-        </w:rPr>
-        <w:t xml:space="preserve"> – </w:t>
-      </w:r>
-      <w:r>
-        <w:rPr>
-          <w:rFonts w:ascii="David" w:hAnsi="David" w:cs="David"/>
-          <w:sz w:val="24"/>
-          <w:szCs w:val="24"/>
-          <w:highlight w:val="yellow"/>
-          <w:u w:val="single"/>
-        </w:rPr>
-        <w:t>Second</w:t>
-      </w:r>
-      <w:r>
-        <w:rPr>
-          <w:rFonts w:ascii="David" w:hAnsi="David" w:cs="David"/>
-          <w:sz w:val="24"/>
-          <w:szCs w:val="24"/>
-          <w:highlight w:val="yellow"/>
-          <w:u w:val="single"/>
-        </w:rPr>
-        <w:t xml:space="preserve"> sum</w:t>
+        <w:t>Step2 – Second sum</w:t>
       </w:r>
       <w:r>
         <w:rPr>
@@ -6549,25 +6513,7 @@
           <w:szCs w:val="24"/>
           <w:highlight w:val="yellow"/>
         </w:rPr>
-        <w:t>Output – "output</w:t>
-      </w:r>
-      <w:r>
-        <w:rPr>
-          <w:rFonts w:ascii="David" w:hAnsi="David" w:cs="David"/>
-          <w:sz w:val="24"/>
-          <w:szCs w:val="24"/>
-          <w:highlight w:val="yellow"/>
-        </w:rPr>
-        <w:t>2</w:t>
-      </w:r>
-      <w:r>
-        <w:rPr>
-          <w:rFonts w:ascii="David" w:hAnsi="David" w:cs="David"/>
-          <w:sz w:val="24"/>
-          <w:szCs w:val="24"/>
-          <w:highlight w:val="yellow"/>
-        </w:rPr>
-        <w:t>"</w:t>
+        <w:t>Output – "output2"</w:t>
       </w:r>
     </w:p>
     <w:p>
@@ -6607,47 +6553,7 @@
           <w:highlight w:val="yellow"/>
           <w:u w:val="single"/>
         </w:rPr>
-        <w:t>Step</w:t>
-      </w:r>
-      <w:r>
-        <w:rPr>
-          <w:rFonts w:ascii="David" w:hAnsi="David" w:cs="David"/>
-          <w:sz w:val="24"/>
-          <w:szCs w:val="24"/>
-          <w:highlight w:val="yellow"/>
-          <w:u w:val="single"/>
-        </w:rPr>
-        <w:t>3</w:t>
-      </w:r>
-      <w:r>
-        <w:rPr>
-          <w:rFonts w:ascii="David" w:hAnsi="David" w:cs="David"/>
-          <w:sz w:val="24"/>
-          <w:szCs w:val="24"/>
-          <w:highlight w:val="yellow"/>
-          <w:u w:val="single"/>
-        </w:rPr>
-        <w:t xml:space="preserve"> – </w:t>
-      </w:r>
-      <w:r>
-        <w:rPr>
-          <w:rFonts w:ascii="David" w:hAnsi="David" w:cs="David"/>
-          <w:sz w:val="24"/>
-          <w:szCs w:val="24"/>
-          <w:highlight w:val="yellow"/>
-          <w:u w:val="single"/>
-        </w:rPr>
-        <w:t>Third</w:t>
-      </w:r>
-      <w:r>
-        <w:rPr>
-          <w:rFonts w:ascii="David" w:hAnsi="David" w:cs="David"/>
-          <w:sz w:val="24"/>
-          <w:szCs w:val="24"/>
-          <w:highlight w:val="yellow"/>
-          <w:u w:val="single"/>
-        </w:rPr>
-        <w:t xml:space="preserve"> sum</w:t>
+        <w:t>Step3 – Third sum</w:t>
       </w:r>
       <w:r>
         <w:rPr>
@@ -10636,6 +10542,993 @@
       <w:pPr>
         <w:bidi w:val="0"/>
         <w:spacing w:after="0"/>
+        <w:ind w:left="720"/>
+        <w:rPr>
+          <w:rFonts w:ascii="David" w:hAnsi="David" w:cs="David"/>
+          <w:sz w:val="24"/>
+          <w:szCs w:val="24"/>
+        </w:rPr>
+      </w:pPr>
+    </w:p>
+    <w:tbl>
+      <w:tblPr>
+        <w:tblStyle w:val="a6"/>
+        <w:tblW w:w="0" w:type="auto"/>
+        <w:jc w:val="center"/>
+        <w:tblLook w:val="04A0" w:firstRow="1" w:lastRow="0" w:firstColumn="1" w:lastColumn="0" w:noHBand="0" w:noVBand="1"/>
+      </w:tblPr>
+      <w:tblGrid>
+        <w:gridCol w:w="923"/>
+        <w:gridCol w:w="1536"/>
+        <w:gridCol w:w="1223"/>
+        <w:gridCol w:w="750"/>
+      </w:tblGrid>
+      <w:tr>
+        <w:trPr>
+          <w:jc w:val="center"/>
+        </w:trPr>
+        <w:tc>
+          <w:tcPr>
+            <w:tcW w:w="923" w:type="dxa"/>
+            <w:shd w:val="clear" w:color="auto" w:fill="D9E2F3" w:themeFill="accent1" w:themeFillTint="33"/>
+            <w:vAlign w:val="center"/>
+          </w:tcPr>
+          <w:p>
+            <w:pPr>
+              <w:bidi w:val="0"/>
+              <w:jc w:val="center"/>
+              <w:rPr>
+                <w:rFonts w:ascii="David" w:hAnsi="David" w:cs="David"/>
+                <w:sz w:val="24"/>
+                <w:szCs w:val="24"/>
+              </w:rPr>
+            </w:pPr>
+          </w:p>
+        </w:tc>
+        <w:tc>
+          <w:tcPr>
+            <w:tcW w:w="1536" w:type="dxa"/>
+            <w:shd w:val="clear" w:color="auto" w:fill="D9E2F3" w:themeFill="accent1" w:themeFillTint="33"/>
+            <w:vAlign w:val="center"/>
+          </w:tcPr>
+          <w:p>
+            <w:pPr>
+              <w:bidi w:val="0"/>
+              <w:jc w:val="center"/>
+              <w:rPr>
+                <w:rFonts w:ascii="David" w:hAnsi="David" w:cs="David"/>
+                <w:b/>
+                <w:bCs/>
+                <w:sz w:val="24"/>
+                <w:szCs w:val="24"/>
+              </w:rPr>
+            </w:pPr>
+            <w:r>
+              <w:rPr>
+                <w:rFonts w:ascii="David" w:hAnsi="David" w:cs="David"/>
+                <w:b/>
+                <w:bCs/>
+                <w:sz w:val="24"/>
+                <w:szCs w:val="24"/>
+              </w:rPr>
+              <w:t xml:space="preserve">Local </w:t>
+            </w:r>
+          </w:p>
+          <w:p>
+            <w:pPr>
+              <w:bidi w:val="0"/>
+              <w:jc w:val="center"/>
+              <w:rPr>
+                <w:rFonts w:ascii="David" w:hAnsi="David" w:cs="David"/>
+                <w:b/>
+                <w:bCs/>
+                <w:sz w:val="24"/>
+                <w:szCs w:val="24"/>
+              </w:rPr>
+            </w:pPr>
+            <w:r>
+              <w:rPr>
+                <w:rFonts w:ascii="David" w:hAnsi="David" w:cs="David"/>
+                <w:b/>
+                <w:bCs/>
+                <w:sz w:val="24"/>
+                <w:szCs w:val="24"/>
+              </w:rPr>
+              <w:t>Aggregation</w:t>
+            </w:r>
+          </w:p>
+        </w:tc>
+        <w:tc>
+          <w:tcPr>
+            <w:tcW w:w="1223" w:type="dxa"/>
+            <w:shd w:val="clear" w:color="auto" w:fill="D9E2F3" w:themeFill="accent1" w:themeFillTint="33"/>
+            <w:vAlign w:val="center"/>
+          </w:tcPr>
+          <w:p>
+            <w:pPr>
+              <w:bidi w:val="0"/>
+              <w:jc w:val="center"/>
+              <w:rPr>
+                <w:rFonts w:ascii="David" w:hAnsi="David" w:cs="David"/>
+                <w:b/>
+                <w:bCs/>
+                <w:sz w:val="24"/>
+                <w:szCs w:val="24"/>
+              </w:rPr>
+            </w:pPr>
+            <w:r>
+              <w:rPr>
+                <w:rFonts w:ascii="David" w:hAnsi="David" w:cs="David"/>
+                <w:b/>
+                <w:bCs/>
+                <w:sz w:val="24"/>
+                <w:szCs w:val="24"/>
+              </w:rPr>
+              <w:t>#Records</w:t>
+            </w:r>
+          </w:p>
+        </w:tc>
+        <w:tc>
+          <w:tcPr>
+            <w:tcW w:w="750" w:type="dxa"/>
+            <w:shd w:val="clear" w:color="auto" w:fill="D9E2F3" w:themeFill="accent1" w:themeFillTint="33"/>
+            <w:vAlign w:val="center"/>
+          </w:tcPr>
+          <w:p>
+            <w:pPr>
+              <w:bidi w:val="0"/>
+              <w:jc w:val="center"/>
+              <w:rPr>
+                <w:rFonts w:ascii="David" w:hAnsi="David" w:cs="David"/>
+                <w:b/>
+                <w:bCs/>
+                <w:sz w:val="24"/>
+                <w:szCs w:val="24"/>
+              </w:rPr>
+            </w:pPr>
+            <w:r>
+              <w:rPr>
+                <w:rFonts w:ascii="David" w:hAnsi="David" w:cs="David"/>
+                <w:b/>
+                <w:bCs/>
+                <w:sz w:val="24"/>
+                <w:szCs w:val="24"/>
+              </w:rPr>
+              <w:t>Size</w:t>
+            </w:r>
+          </w:p>
+        </w:tc>
+      </w:tr>
+      <w:tr>
+        <w:trPr>
+          <w:trHeight w:val="170"/>
+          <w:jc w:val="center"/>
+        </w:trPr>
+        <w:tc>
+          <w:tcPr>
+            <w:tcW w:w="923" w:type="dxa"/>
+            <w:vMerge w:val="restart"/>
+            <w:shd w:val="clear" w:color="auto" w:fill="FBE4D5" w:themeFill="accent2" w:themeFillTint="33"/>
+            <w:vAlign w:val="center"/>
+          </w:tcPr>
+          <w:p>
+            <w:pPr>
+              <w:bidi w:val="0"/>
+              <w:jc w:val="center"/>
+              <w:rPr>
+                <w:rFonts w:ascii="David" w:hAnsi="David" w:cs="David"/>
+                <w:sz w:val="24"/>
+                <w:szCs w:val="24"/>
+              </w:rPr>
+            </w:pPr>
+            <w:r>
+              <w:rPr>
+                <w:rFonts w:ascii="David" w:hAnsi="David" w:cs="David"/>
+                <w:sz w:val="24"/>
+                <w:szCs w:val="24"/>
+              </w:rPr>
+              <w:t>Step 1</w:t>
+            </w:r>
+          </w:p>
+        </w:tc>
+        <w:tc>
+          <w:tcPr>
+            <w:tcW w:w="1536" w:type="dxa"/>
+            <w:shd w:val="clear" w:color="auto" w:fill="E2EFD9" w:themeFill="accent6" w:themeFillTint="33"/>
+            <w:vAlign w:val="center"/>
+          </w:tcPr>
+          <w:p>
+            <w:pPr>
+              <w:bidi w:val="0"/>
+              <w:rPr>
+                <w:rFonts w:ascii="David" w:hAnsi="David" w:cs="David"/>
+                <w:sz w:val="24"/>
+                <w:szCs w:val="24"/>
+              </w:rPr>
+            </w:pPr>
+            <w:r>
+              <w:rPr>
+                <w:rFonts w:ascii="David" w:hAnsi="David" w:cs="David"/>
+                <w:sz w:val="24"/>
+                <w:szCs w:val="24"/>
+              </w:rPr>
+              <w:t>With</w:t>
+            </w:r>
+          </w:p>
+        </w:tc>
+        <w:tc>
+          <w:tcPr>
+            <w:tcW w:w="1223" w:type="dxa"/>
+            <w:vAlign w:val="center"/>
+          </w:tcPr>
+          <w:p>
+            <w:pPr>
+              <w:bidi w:val="0"/>
+              <w:jc w:val="center"/>
+              <w:rPr>
+                <w:rFonts w:ascii="David" w:hAnsi="David" w:cs="David"/>
+                <w:sz w:val="24"/>
+                <w:szCs w:val="24"/>
+              </w:rPr>
+            </w:pPr>
+          </w:p>
+        </w:tc>
+        <w:tc>
+          <w:tcPr>
+            <w:tcW w:w="750" w:type="dxa"/>
+            <w:vAlign w:val="center"/>
+          </w:tcPr>
+          <w:p>
+            <w:pPr>
+              <w:bidi w:val="0"/>
+              <w:jc w:val="center"/>
+              <w:rPr>
+                <w:rFonts w:ascii="David" w:hAnsi="David" w:cs="David"/>
+                <w:sz w:val="24"/>
+                <w:szCs w:val="24"/>
+              </w:rPr>
+            </w:pPr>
+          </w:p>
+        </w:tc>
+      </w:tr>
+      <w:tr>
+        <w:trPr>
+          <w:trHeight w:val="170"/>
+          <w:jc w:val="center"/>
+        </w:trPr>
+        <w:tc>
+          <w:tcPr>
+            <w:tcW w:w="923" w:type="dxa"/>
+            <w:vMerge/>
+            <w:tcBorders>
+              <w:bottom w:val="thinThickSmallGap" w:sz="24" w:space="0" w:color="auto"/>
+            </w:tcBorders>
+            <w:shd w:val="clear" w:color="auto" w:fill="FBE4D5" w:themeFill="accent2" w:themeFillTint="33"/>
+            <w:vAlign w:val="center"/>
+          </w:tcPr>
+          <w:p>
+            <w:pPr>
+              <w:bidi w:val="0"/>
+              <w:jc w:val="center"/>
+              <w:rPr>
+                <w:rFonts w:ascii="David" w:hAnsi="David" w:cs="David"/>
+                <w:sz w:val="24"/>
+                <w:szCs w:val="24"/>
+              </w:rPr>
+            </w:pPr>
+          </w:p>
+        </w:tc>
+        <w:tc>
+          <w:tcPr>
+            <w:tcW w:w="1536" w:type="dxa"/>
+            <w:tcBorders>
+              <w:bottom w:val="thinThickSmallGap" w:sz="24" w:space="0" w:color="auto"/>
+            </w:tcBorders>
+            <w:shd w:val="clear" w:color="auto" w:fill="E2EFD9" w:themeFill="accent6" w:themeFillTint="33"/>
+            <w:vAlign w:val="center"/>
+          </w:tcPr>
+          <w:p>
+            <w:pPr>
+              <w:bidi w:val="0"/>
+              <w:rPr>
+                <w:rFonts w:ascii="David" w:hAnsi="David" w:cs="David"/>
+                <w:sz w:val="24"/>
+                <w:szCs w:val="24"/>
+              </w:rPr>
+            </w:pPr>
+            <w:r>
+              <w:rPr>
+                <w:rFonts w:ascii="David" w:hAnsi="David" w:cs="David"/>
+                <w:sz w:val="24"/>
+                <w:szCs w:val="24"/>
+              </w:rPr>
+              <w:t xml:space="preserve">Without </w:t>
+            </w:r>
+          </w:p>
+        </w:tc>
+        <w:tc>
+          <w:tcPr>
+            <w:tcW w:w="1223" w:type="dxa"/>
+            <w:tcBorders>
+              <w:bottom w:val="thinThickSmallGap" w:sz="24" w:space="0" w:color="auto"/>
+            </w:tcBorders>
+            <w:vAlign w:val="center"/>
+          </w:tcPr>
+          <w:p>
+            <w:pPr>
+              <w:bidi w:val="0"/>
+              <w:jc w:val="center"/>
+              <w:rPr>
+                <w:rFonts w:ascii="David" w:hAnsi="David" w:cs="David"/>
+                <w:sz w:val="24"/>
+                <w:szCs w:val="24"/>
+              </w:rPr>
+            </w:pPr>
+          </w:p>
+        </w:tc>
+        <w:tc>
+          <w:tcPr>
+            <w:tcW w:w="750" w:type="dxa"/>
+            <w:tcBorders>
+              <w:bottom w:val="thinThickSmallGap" w:sz="24" w:space="0" w:color="auto"/>
+            </w:tcBorders>
+            <w:vAlign w:val="center"/>
+          </w:tcPr>
+          <w:p>
+            <w:pPr>
+              <w:bidi w:val="0"/>
+              <w:jc w:val="center"/>
+              <w:rPr>
+                <w:rFonts w:ascii="David" w:hAnsi="David" w:cs="David"/>
+                <w:sz w:val="24"/>
+                <w:szCs w:val="24"/>
+              </w:rPr>
+            </w:pPr>
+          </w:p>
+        </w:tc>
+      </w:tr>
+      <w:tr>
+        <w:trPr>
+          <w:trHeight w:val="170"/>
+          <w:jc w:val="center"/>
+        </w:trPr>
+        <w:tc>
+          <w:tcPr>
+            <w:tcW w:w="923" w:type="dxa"/>
+            <w:vMerge w:val="restart"/>
+            <w:tcBorders>
+              <w:top w:val="thinThickSmallGap" w:sz="24" w:space="0" w:color="auto"/>
+            </w:tcBorders>
+            <w:shd w:val="clear" w:color="auto" w:fill="FBE4D5" w:themeFill="accent2" w:themeFillTint="33"/>
+            <w:vAlign w:val="center"/>
+          </w:tcPr>
+          <w:p>
+            <w:pPr>
+              <w:bidi w:val="0"/>
+              <w:jc w:val="center"/>
+              <w:rPr>
+                <w:rFonts w:ascii="David" w:hAnsi="David" w:cs="David"/>
+                <w:sz w:val="24"/>
+                <w:szCs w:val="24"/>
+              </w:rPr>
+            </w:pPr>
+            <w:r>
+              <w:rPr>
+                <w:rFonts w:ascii="David" w:hAnsi="David" w:cs="David"/>
+                <w:sz w:val="24"/>
+                <w:szCs w:val="24"/>
+              </w:rPr>
+              <w:t xml:space="preserve">Step </w:t>
+            </w:r>
+            <w:r>
+              <w:rPr>
+                <w:rFonts w:ascii="David" w:hAnsi="David" w:cs="David"/>
+                <w:sz w:val="24"/>
+                <w:szCs w:val="24"/>
+              </w:rPr>
+              <w:t>2</w:t>
+            </w:r>
+          </w:p>
+        </w:tc>
+        <w:tc>
+          <w:tcPr>
+            <w:tcW w:w="1536" w:type="dxa"/>
+            <w:tcBorders>
+              <w:top w:val="thinThickSmallGap" w:sz="24" w:space="0" w:color="auto"/>
+            </w:tcBorders>
+            <w:shd w:val="clear" w:color="auto" w:fill="E2EFD9" w:themeFill="accent6" w:themeFillTint="33"/>
+            <w:vAlign w:val="center"/>
+          </w:tcPr>
+          <w:p>
+            <w:pPr>
+              <w:bidi w:val="0"/>
+              <w:rPr>
+                <w:rFonts w:ascii="David" w:hAnsi="David" w:cs="David"/>
+                <w:sz w:val="24"/>
+                <w:szCs w:val="24"/>
+              </w:rPr>
+            </w:pPr>
+            <w:r>
+              <w:rPr>
+                <w:rFonts w:ascii="David" w:hAnsi="David" w:cs="David"/>
+                <w:sz w:val="24"/>
+                <w:szCs w:val="24"/>
+              </w:rPr>
+              <w:t>With</w:t>
+            </w:r>
+          </w:p>
+        </w:tc>
+        <w:tc>
+          <w:tcPr>
+            <w:tcW w:w="1223" w:type="dxa"/>
+            <w:tcBorders>
+              <w:top w:val="thinThickSmallGap" w:sz="24" w:space="0" w:color="auto"/>
+            </w:tcBorders>
+            <w:vAlign w:val="center"/>
+          </w:tcPr>
+          <w:p>
+            <w:pPr>
+              <w:bidi w:val="0"/>
+              <w:jc w:val="center"/>
+              <w:rPr>
+                <w:rFonts w:ascii="David" w:hAnsi="David" w:cs="David"/>
+                <w:sz w:val="24"/>
+                <w:szCs w:val="24"/>
+              </w:rPr>
+            </w:pPr>
+          </w:p>
+        </w:tc>
+        <w:tc>
+          <w:tcPr>
+            <w:tcW w:w="750" w:type="dxa"/>
+            <w:tcBorders>
+              <w:top w:val="thinThickSmallGap" w:sz="24" w:space="0" w:color="auto"/>
+            </w:tcBorders>
+            <w:vAlign w:val="center"/>
+          </w:tcPr>
+          <w:p>
+            <w:pPr>
+              <w:bidi w:val="0"/>
+              <w:jc w:val="center"/>
+              <w:rPr>
+                <w:rFonts w:ascii="David" w:hAnsi="David" w:cs="David"/>
+                <w:sz w:val="24"/>
+                <w:szCs w:val="24"/>
+              </w:rPr>
+            </w:pPr>
+          </w:p>
+        </w:tc>
+      </w:tr>
+      <w:tr>
+        <w:trPr>
+          <w:trHeight w:val="170"/>
+          <w:jc w:val="center"/>
+        </w:trPr>
+        <w:tc>
+          <w:tcPr>
+            <w:tcW w:w="923" w:type="dxa"/>
+            <w:vMerge/>
+            <w:tcBorders>
+              <w:bottom w:val="thinThickSmallGap" w:sz="24" w:space="0" w:color="auto"/>
+            </w:tcBorders>
+            <w:shd w:val="clear" w:color="auto" w:fill="FBE4D5" w:themeFill="accent2" w:themeFillTint="33"/>
+            <w:vAlign w:val="center"/>
+          </w:tcPr>
+          <w:p>
+            <w:pPr>
+              <w:bidi w:val="0"/>
+              <w:jc w:val="center"/>
+              <w:rPr>
+                <w:rFonts w:ascii="David" w:hAnsi="David" w:cs="David"/>
+                <w:sz w:val="24"/>
+                <w:szCs w:val="24"/>
+              </w:rPr>
+            </w:pPr>
+          </w:p>
+        </w:tc>
+        <w:tc>
+          <w:tcPr>
+            <w:tcW w:w="1536" w:type="dxa"/>
+            <w:tcBorders>
+              <w:bottom w:val="thinThickSmallGap" w:sz="24" w:space="0" w:color="auto"/>
+            </w:tcBorders>
+            <w:shd w:val="clear" w:color="auto" w:fill="E2EFD9" w:themeFill="accent6" w:themeFillTint="33"/>
+            <w:vAlign w:val="center"/>
+          </w:tcPr>
+          <w:p>
+            <w:pPr>
+              <w:bidi w:val="0"/>
+              <w:rPr>
+                <w:rFonts w:ascii="David" w:hAnsi="David" w:cs="David"/>
+                <w:sz w:val="24"/>
+                <w:szCs w:val="24"/>
+              </w:rPr>
+            </w:pPr>
+            <w:r>
+              <w:rPr>
+                <w:rFonts w:ascii="David" w:hAnsi="David" w:cs="David"/>
+                <w:sz w:val="24"/>
+                <w:szCs w:val="24"/>
+              </w:rPr>
+              <w:t xml:space="preserve">Without </w:t>
+            </w:r>
+          </w:p>
+        </w:tc>
+        <w:tc>
+          <w:tcPr>
+            <w:tcW w:w="1223" w:type="dxa"/>
+            <w:tcBorders>
+              <w:bottom w:val="thinThickSmallGap" w:sz="24" w:space="0" w:color="auto"/>
+            </w:tcBorders>
+            <w:vAlign w:val="center"/>
+          </w:tcPr>
+          <w:p>
+            <w:pPr>
+              <w:bidi w:val="0"/>
+              <w:jc w:val="center"/>
+              <w:rPr>
+                <w:rFonts w:ascii="David" w:hAnsi="David" w:cs="David"/>
+                <w:sz w:val="24"/>
+                <w:szCs w:val="24"/>
+              </w:rPr>
+            </w:pPr>
+          </w:p>
+        </w:tc>
+        <w:tc>
+          <w:tcPr>
+            <w:tcW w:w="750" w:type="dxa"/>
+            <w:tcBorders>
+              <w:bottom w:val="thinThickSmallGap" w:sz="24" w:space="0" w:color="auto"/>
+            </w:tcBorders>
+            <w:vAlign w:val="center"/>
+          </w:tcPr>
+          <w:p>
+            <w:pPr>
+              <w:bidi w:val="0"/>
+              <w:jc w:val="center"/>
+              <w:rPr>
+                <w:rFonts w:ascii="David" w:hAnsi="David" w:cs="David"/>
+                <w:sz w:val="24"/>
+                <w:szCs w:val="24"/>
+              </w:rPr>
+            </w:pPr>
+          </w:p>
+        </w:tc>
+      </w:tr>
+      <w:tr>
+        <w:trPr>
+          <w:trHeight w:val="170"/>
+          <w:jc w:val="center"/>
+        </w:trPr>
+        <w:tc>
+          <w:tcPr>
+            <w:tcW w:w="923" w:type="dxa"/>
+            <w:vMerge w:val="restart"/>
+            <w:tcBorders>
+              <w:top w:val="thinThickSmallGap" w:sz="24" w:space="0" w:color="auto"/>
+            </w:tcBorders>
+            <w:shd w:val="clear" w:color="auto" w:fill="FBE4D5" w:themeFill="accent2" w:themeFillTint="33"/>
+            <w:vAlign w:val="center"/>
+          </w:tcPr>
+          <w:p>
+            <w:pPr>
+              <w:bidi w:val="0"/>
+              <w:jc w:val="center"/>
+              <w:rPr>
+                <w:rFonts w:ascii="David" w:hAnsi="David" w:cs="David"/>
+                <w:sz w:val="24"/>
+                <w:szCs w:val="24"/>
+              </w:rPr>
+            </w:pPr>
+            <w:r>
+              <w:rPr>
+                <w:rFonts w:ascii="David" w:hAnsi="David" w:cs="David"/>
+                <w:sz w:val="24"/>
+                <w:szCs w:val="24"/>
+              </w:rPr>
+              <w:t xml:space="preserve">Step </w:t>
+            </w:r>
+            <w:r>
+              <w:rPr>
+                <w:rFonts w:ascii="David" w:hAnsi="David" w:cs="David"/>
+                <w:sz w:val="24"/>
+                <w:szCs w:val="24"/>
+              </w:rPr>
+              <w:t>3</w:t>
+            </w:r>
+          </w:p>
+        </w:tc>
+        <w:tc>
+          <w:tcPr>
+            <w:tcW w:w="1536" w:type="dxa"/>
+            <w:tcBorders>
+              <w:top w:val="thinThickSmallGap" w:sz="24" w:space="0" w:color="auto"/>
+            </w:tcBorders>
+            <w:shd w:val="clear" w:color="auto" w:fill="E2EFD9" w:themeFill="accent6" w:themeFillTint="33"/>
+            <w:vAlign w:val="center"/>
+          </w:tcPr>
+          <w:p>
+            <w:pPr>
+              <w:bidi w:val="0"/>
+              <w:rPr>
+                <w:rFonts w:ascii="David" w:hAnsi="David" w:cs="David"/>
+                <w:sz w:val="24"/>
+                <w:szCs w:val="24"/>
+              </w:rPr>
+            </w:pPr>
+            <w:r>
+              <w:rPr>
+                <w:rFonts w:ascii="David" w:hAnsi="David" w:cs="David"/>
+                <w:sz w:val="24"/>
+                <w:szCs w:val="24"/>
+              </w:rPr>
+              <w:t>With</w:t>
+            </w:r>
+          </w:p>
+        </w:tc>
+        <w:tc>
+          <w:tcPr>
+            <w:tcW w:w="1223" w:type="dxa"/>
+            <w:tcBorders>
+              <w:top w:val="thinThickSmallGap" w:sz="24" w:space="0" w:color="auto"/>
+            </w:tcBorders>
+            <w:vAlign w:val="center"/>
+          </w:tcPr>
+          <w:p>
+            <w:pPr>
+              <w:bidi w:val="0"/>
+              <w:jc w:val="center"/>
+              <w:rPr>
+                <w:rFonts w:ascii="David" w:hAnsi="David" w:cs="David"/>
+                <w:sz w:val="24"/>
+                <w:szCs w:val="24"/>
+              </w:rPr>
+            </w:pPr>
+          </w:p>
+        </w:tc>
+        <w:tc>
+          <w:tcPr>
+            <w:tcW w:w="750" w:type="dxa"/>
+            <w:tcBorders>
+              <w:top w:val="thinThickSmallGap" w:sz="24" w:space="0" w:color="auto"/>
+            </w:tcBorders>
+            <w:vAlign w:val="center"/>
+          </w:tcPr>
+          <w:p>
+            <w:pPr>
+              <w:bidi w:val="0"/>
+              <w:jc w:val="center"/>
+              <w:rPr>
+                <w:rFonts w:ascii="David" w:hAnsi="David" w:cs="David"/>
+                <w:sz w:val="24"/>
+                <w:szCs w:val="24"/>
+              </w:rPr>
+            </w:pPr>
+          </w:p>
+        </w:tc>
+      </w:tr>
+      <w:tr>
+        <w:trPr>
+          <w:trHeight w:val="170"/>
+          <w:jc w:val="center"/>
+        </w:trPr>
+        <w:tc>
+          <w:tcPr>
+            <w:tcW w:w="923" w:type="dxa"/>
+            <w:vMerge/>
+            <w:tcBorders>
+              <w:bottom w:val="thinThickSmallGap" w:sz="24" w:space="0" w:color="auto"/>
+            </w:tcBorders>
+            <w:shd w:val="clear" w:color="auto" w:fill="FBE4D5" w:themeFill="accent2" w:themeFillTint="33"/>
+            <w:vAlign w:val="center"/>
+          </w:tcPr>
+          <w:p>
+            <w:pPr>
+              <w:bidi w:val="0"/>
+              <w:jc w:val="center"/>
+              <w:rPr>
+                <w:rFonts w:ascii="David" w:hAnsi="David" w:cs="David"/>
+                <w:sz w:val="24"/>
+                <w:szCs w:val="24"/>
+              </w:rPr>
+            </w:pPr>
+          </w:p>
+        </w:tc>
+        <w:tc>
+          <w:tcPr>
+            <w:tcW w:w="1536" w:type="dxa"/>
+            <w:tcBorders>
+              <w:bottom w:val="thinThickSmallGap" w:sz="24" w:space="0" w:color="auto"/>
+            </w:tcBorders>
+            <w:shd w:val="clear" w:color="auto" w:fill="E2EFD9" w:themeFill="accent6" w:themeFillTint="33"/>
+            <w:vAlign w:val="center"/>
+          </w:tcPr>
+          <w:p>
+            <w:pPr>
+              <w:bidi w:val="0"/>
+              <w:rPr>
+                <w:rFonts w:ascii="David" w:hAnsi="David" w:cs="David"/>
+                <w:sz w:val="24"/>
+                <w:szCs w:val="24"/>
+              </w:rPr>
+            </w:pPr>
+            <w:r>
+              <w:rPr>
+                <w:rFonts w:ascii="David" w:hAnsi="David" w:cs="David"/>
+                <w:sz w:val="24"/>
+                <w:szCs w:val="24"/>
+              </w:rPr>
+              <w:t xml:space="preserve">Without </w:t>
+            </w:r>
+          </w:p>
+        </w:tc>
+        <w:tc>
+          <w:tcPr>
+            <w:tcW w:w="1223" w:type="dxa"/>
+            <w:tcBorders>
+              <w:bottom w:val="thinThickSmallGap" w:sz="24" w:space="0" w:color="auto"/>
+            </w:tcBorders>
+            <w:vAlign w:val="center"/>
+          </w:tcPr>
+          <w:p>
+            <w:pPr>
+              <w:bidi w:val="0"/>
+              <w:jc w:val="center"/>
+              <w:rPr>
+                <w:rFonts w:ascii="David" w:hAnsi="David" w:cs="David"/>
+                <w:sz w:val="24"/>
+                <w:szCs w:val="24"/>
+              </w:rPr>
+            </w:pPr>
+          </w:p>
+        </w:tc>
+        <w:tc>
+          <w:tcPr>
+            <w:tcW w:w="750" w:type="dxa"/>
+            <w:tcBorders>
+              <w:bottom w:val="thinThickSmallGap" w:sz="24" w:space="0" w:color="auto"/>
+            </w:tcBorders>
+            <w:vAlign w:val="center"/>
+          </w:tcPr>
+          <w:p>
+            <w:pPr>
+              <w:bidi w:val="0"/>
+              <w:jc w:val="center"/>
+              <w:rPr>
+                <w:rFonts w:ascii="David" w:hAnsi="David" w:cs="David"/>
+                <w:sz w:val="24"/>
+                <w:szCs w:val="24"/>
+              </w:rPr>
+            </w:pPr>
+          </w:p>
+        </w:tc>
+      </w:tr>
+      <w:tr>
+        <w:trPr>
+          <w:trHeight w:val="170"/>
+          <w:jc w:val="center"/>
+        </w:trPr>
+        <w:tc>
+          <w:tcPr>
+            <w:tcW w:w="923" w:type="dxa"/>
+            <w:vMerge w:val="restart"/>
+            <w:tcBorders>
+              <w:top w:val="thinThickSmallGap" w:sz="24" w:space="0" w:color="auto"/>
+            </w:tcBorders>
+            <w:shd w:val="clear" w:color="auto" w:fill="FBE4D5" w:themeFill="accent2" w:themeFillTint="33"/>
+            <w:vAlign w:val="center"/>
+          </w:tcPr>
+          <w:p>
+            <w:pPr>
+              <w:bidi w:val="0"/>
+              <w:jc w:val="center"/>
+              <w:rPr>
+                <w:rFonts w:ascii="David" w:hAnsi="David" w:cs="David"/>
+                <w:sz w:val="24"/>
+                <w:szCs w:val="24"/>
+              </w:rPr>
+            </w:pPr>
+            <w:r>
+              <w:rPr>
+                <w:rFonts w:ascii="David" w:hAnsi="David" w:cs="David"/>
+                <w:sz w:val="24"/>
+                <w:szCs w:val="24"/>
+              </w:rPr>
+              <w:t xml:space="preserve">Step </w:t>
+            </w:r>
+            <w:r>
+              <w:rPr>
+                <w:rFonts w:ascii="David" w:hAnsi="David" w:cs="David"/>
+                <w:sz w:val="24"/>
+                <w:szCs w:val="24"/>
+              </w:rPr>
+              <w:t>4</w:t>
+            </w:r>
+          </w:p>
+        </w:tc>
+        <w:tc>
+          <w:tcPr>
+            <w:tcW w:w="1536" w:type="dxa"/>
+            <w:tcBorders>
+              <w:top w:val="thinThickSmallGap" w:sz="24" w:space="0" w:color="auto"/>
+            </w:tcBorders>
+            <w:shd w:val="clear" w:color="auto" w:fill="E2EFD9" w:themeFill="accent6" w:themeFillTint="33"/>
+            <w:vAlign w:val="center"/>
+          </w:tcPr>
+          <w:p>
+            <w:pPr>
+              <w:bidi w:val="0"/>
+              <w:rPr>
+                <w:rFonts w:ascii="David" w:hAnsi="David" w:cs="David"/>
+                <w:sz w:val="24"/>
+                <w:szCs w:val="24"/>
+              </w:rPr>
+            </w:pPr>
+            <w:r>
+              <w:rPr>
+                <w:rFonts w:ascii="David" w:hAnsi="David" w:cs="David"/>
+                <w:sz w:val="24"/>
+                <w:szCs w:val="24"/>
+              </w:rPr>
+              <w:t>With</w:t>
+            </w:r>
+          </w:p>
+        </w:tc>
+        <w:tc>
+          <w:tcPr>
+            <w:tcW w:w="1223" w:type="dxa"/>
+            <w:tcBorders>
+              <w:top w:val="thinThickSmallGap" w:sz="24" w:space="0" w:color="auto"/>
+            </w:tcBorders>
+            <w:vAlign w:val="center"/>
+          </w:tcPr>
+          <w:p>
+            <w:pPr>
+              <w:bidi w:val="0"/>
+              <w:jc w:val="center"/>
+              <w:rPr>
+                <w:rFonts w:ascii="David" w:hAnsi="David" w:cs="David"/>
+                <w:sz w:val="24"/>
+                <w:szCs w:val="24"/>
+              </w:rPr>
+            </w:pPr>
+          </w:p>
+        </w:tc>
+        <w:tc>
+          <w:tcPr>
+            <w:tcW w:w="750" w:type="dxa"/>
+            <w:tcBorders>
+              <w:top w:val="thinThickSmallGap" w:sz="24" w:space="0" w:color="auto"/>
+            </w:tcBorders>
+            <w:vAlign w:val="center"/>
+          </w:tcPr>
+          <w:p>
+            <w:pPr>
+              <w:bidi w:val="0"/>
+              <w:jc w:val="center"/>
+              <w:rPr>
+                <w:rFonts w:ascii="David" w:hAnsi="David" w:cs="David"/>
+                <w:sz w:val="24"/>
+                <w:szCs w:val="24"/>
+              </w:rPr>
+            </w:pPr>
+          </w:p>
+        </w:tc>
+      </w:tr>
+      <w:tr>
+        <w:trPr>
+          <w:trHeight w:val="170"/>
+          <w:jc w:val="center"/>
+        </w:trPr>
+        <w:tc>
+          <w:tcPr>
+            <w:tcW w:w="923" w:type="dxa"/>
+            <w:vMerge/>
+            <w:shd w:val="clear" w:color="auto" w:fill="FBE4D5" w:themeFill="accent2" w:themeFillTint="33"/>
+            <w:vAlign w:val="center"/>
+          </w:tcPr>
+          <w:p>
+            <w:pPr>
+              <w:bidi w:val="0"/>
+              <w:jc w:val="center"/>
+              <w:rPr>
+                <w:rFonts w:ascii="David" w:hAnsi="David" w:cs="David"/>
+                <w:sz w:val="24"/>
+                <w:szCs w:val="24"/>
+              </w:rPr>
+            </w:pPr>
+          </w:p>
+        </w:tc>
+        <w:tc>
+          <w:tcPr>
+            <w:tcW w:w="1536" w:type="dxa"/>
+            <w:shd w:val="clear" w:color="auto" w:fill="E2EFD9" w:themeFill="accent6" w:themeFillTint="33"/>
+            <w:vAlign w:val="center"/>
+          </w:tcPr>
+          <w:p>
+            <w:pPr>
+              <w:bidi w:val="0"/>
+              <w:rPr>
+                <w:rFonts w:ascii="David" w:hAnsi="David" w:cs="David"/>
+                <w:sz w:val="24"/>
+                <w:szCs w:val="24"/>
+              </w:rPr>
+            </w:pPr>
+            <w:r>
+              <w:rPr>
+                <w:rFonts w:ascii="David" w:hAnsi="David" w:cs="David"/>
+                <w:sz w:val="24"/>
+                <w:szCs w:val="24"/>
+              </w:rPr>
+              <w:t xml:space="preserve">Without </w:t>
+            </w:r>
+          </w:p>
+        </w:tc>
+        <w:tc>
+          <w:tcPr>
+            <w:tcW w:w="1223" w:type="dxa"/>
+            <w:vAlign w:val="center"/>
+          </w:tcPr>
+          <w:p>
+            <w:pPr>
+              <w:bidi w:val="0"/>
+              <w:jc w:val="center"/>
+              <w:rPr>
+                <w:rFonts w:ascii="David" w:hAnsi="David" w:cs="David"/>
+                <w:sz w:val="24"/>
+                <w:szCs w:val="24"/>
+              </w:rPr>
+            </w:pPr>
+          </w:p>
+        </w:tc>
+        <w:tc>
+          <w:tcPr>
+            <w:tcW w:w="750" w:type="dxa"/>
+            <w:vAlign w:val="center"/>
+          </w:tcPr>
+          <w:p>
+            <w:pPr>
+              <w:bidi w:val="0"/>
+              <w:jc w:val="center"/>
+              <w:rPr>
+                <w:rFonts w:ascii="David" w:hAnsi="David" w:cs="David"/>
+                <w:sz w:val="24"/>
+                <w:szCs w:val="24"/>
+              </w:rPr>
+            </w:pPr>
+          </w:p>
+        </w:tc>
+      </w:tr>
+    </w:tbl>
+    <w:p>
+      <w:pPr>
+        <w:bidi w:val="0"/>
+        <w:spacing w:after="0"/>
+        <w:ind w:left="720"/>
+        <w:rPr>
+          <w:rFonts w:ascii="David" w:hAnsi="David" w:cs="David"/>
+          <w:sz w:val="24"/>
+          <w:szCs w:val="24"/>
+        </w:rPr>
+      </w:pPr>
+    </w:p>
+    <w:p>
+      <w:pPr>
+        <w:bidi w:val="0"/>
+        <w:spacing w:after="0"/>
+        <w:ind w:left="720"/>
+        <w:rPr>
+          <w:rFonts w:ascii="David" w:hAnsi="David" w:cs="David"/>
+          <w:sz w:val="24"/>
+          <w:szCs w:val="24"/>
+        </w:rPr>
+      </w:pPr>
+    </w:p>
+    <w:p>
+      <w:pPr>
+        <w:bidi w:val="0"/>
+        <w:spacing w:after="0"/>
+        <w:ind w:left="720"/>
         <w:rPr>
           <w:rFonts w:ascii="David" w:hAnsi="David" w:cs="David"/>
           <w:sz w:val="24"/>
@@ -10878,6 +11771,95 @@
     </w:lvl>
   </w:abstractNum>
   <w:abstractNum w:abstractNumId="2" w15:restartNumberingAfterBreak="0">
+    <w:nsid w:val="709D0C69"/>
+    <w:multiLevelType w:val="hybridMultilevel"/>
+    <w:tmpl w:val="02DE79F4"/>
+    <w:lvl w:ilvl="0" w:tplc="0409000F">
+      <w:start w:val="1"/>
+      <w:numFmt w:val="decimal"/>
+      <w:lvlText w:val="%1."/>
+      <w:lvlJc w:val="left"/>
+      <w:pPr>
+        <w:ind w:left="720" w:hanging="360"/>
+      </w:pPr>
+      <w:rPr>
+        <w:rFonts w:hint="default"/>
+      </w:rPr>
+    </w:lvl>
+    <w:lvl w:ilvl="1" w:tplc="04090019">
+      <w:start w:val="1"/>
+      <w:numFmt w:val="lowerLetter"/>
+      <w:lvlText w:val="%2."/>
+      <w:lvlJc w:val="left"/>
+      <w:pPr>
+        <w:ind w:left="1440" w:hanging="360"/>
+      </w:pPr>
+    </w:lvl>
+    <w:lvl w:ilvl="2" w:tplc="0409001B" w:tentative="1">
+      <w:start w:val="1"/>
+      <w:numFmt w:val="lowerRoman"/>
+      <w:lvlText w:val="%3."/>
+      <w:lvlJc w:val="right"/>
+      <w:pPr>
+        <w:ind w:left="2160" w:hanging="180"/>
+      </w:pPr>
+    </w:lvl>
+    <w:lvl w:ilvl="3" w:tplc="0409000F" w:tentative="1">
+      <w:start w:val="1"/>
+      <w:numFmt w:val="decimal"/>
+      <w:lvlText w:val="%4."/>
+      <w:lvlJc w:val="left"/>
+      <w:pPr>
+        <w:ind w:left="2880" w:hanging="360"/>
+      </w:pPr>
+    </w:lvl>
+    <w:lvl w:ilvl="4" w:tplc="04090019" w:tentative="1">
+      <w:start w:val="1"/>
+      <w:numFmt w:val="lowerLetter"/>
+      <w:lvlText w:val="%5."/>
+      <w:lvlJc w:val="left"/>
+      <w:pPr>
+        <w:ind w:left="3600" w:hanging="360"/>
+      </w:pPr>
+    </w:lvl>
+    <w:lvl w:ilvl="5" w:tplc="0409001B" w:tentative="1">
+      <w:start w:val="1"/>
+      <w:numFmt w:val="lowerRoman"/>
+      <w:lvlText w:val="%6."/>
+      <w:lvlJc w:val="right"/>
+      <w:pPr>
+        <w:ind w:left="4320" w:hanging="180"/>
+      </w:pPr>
+    </w:lvl>
+    <w:lvl w:ilvl="6" w:tplc="0409000F" w:tentative="1">
+      <w:start w:val="1"/>
+      <w:numFmt w:val="decimal"/>
+      <w:lvlText w:val="%7."/>
+      <w:lvlJc w:val="left"/>
+      <w:pPr>
+        <w:ind w:left="5040" w:hanging="360"/>
+      </w:pPr>
+    </w:lvl>
+    <w:lvl w:ilvl="7" w:tplc="04090019" w:tentative="1">
+      <w:start w:val="1"/>
+      <w:numFmt w:val="lowerLetter"/>
+      <w:lvlText w:val="%8."/>
+      <w:lvlJc w:val="left"/>
+      <w:pPr>
+        <w:ind w:left="5760" w:hanging="360"/>
+      </w:pPr>
+    </w:lvl>
+    <w:lvl w:ilvl="8" w:tplc="0409001B" w:tentative="1">
+      <w:start w:val="1"/>
+      <w:numFmt w:val="lowerRoman"/>
+      <w:lvlText w:val="%9."/>
+      <w:lvlJc w:val="right"/>
+      <w:pPr>
+        <w:ind w:left="6480" w:hanging="180"/>
+      </w:pPr>
+    </w:lvl>
+  </w:abstractNum>
+  <w:abstractNum w:abstractNumId="3" w15:restartNumberingAfterBreak="0">
     <w:nsid w:val="72DA6038"/>
     <w:multiLevelType w:val="hybridMultilevel"/>
     <w:tmpl w:val="92F06818"/>
@@ -10994,10 +11976,13 @@
     <w:abstractNumId w:val="1"/>
   </w:num>
   <w:num w:numId="2">
-    <w:abstractNumId w:val="2"/>
+    <w:abstractNumId w:val="3"/>
   </w:num>
   <w:num w:numId="3">
     <w:abstractNumId w:val="0"/>
+  </w:num>
+  <w:num w:numId="4">
+    <w:abstractNumId w:val="2"/>
   </w:num>
 </w:numbering>
 </file>
@@ -11473,6 +12458,25 @@
       <w:shd w:val="clear" w:color="auto" w:fill="E1DFDD"/>
     </w:rPr>
   </w:style>
+  <w:style w:type="table" w:styleId="a6">
+    <w:name w:val="Table Grid"/>
+    <w:basedOn w:val="a1"/>
+    <w:uiPriority w:val="39"/>
+    <w:rsid w:val="001A7448"/>
+    <w:pPr>
+      <w:spacing w:after="0" w:line="240" w:lineRule="auto"/>
+    </w:pPr>
+    <w:tblPr>
+      <w:tblBorders>
+        <w:top w:val="single" w:sz="4" w:space="0" w:color="auto"/>
+        <w:left w:val="single" w:sz="4" w:space="0" w:color="auto"/>
+        <w:bottom w:val="single" w:sz="4" w:space="0" w:color="auto"/>
+        <w:right w:val="single" w:sz="4" w:space="0" w:color="auto"/>
+        <w:insideH w:val="single" w:sz="4" w:space="0" w:color="auto"/>
+        <w:insideV w:val="single" w:sz="4" w:space="0" w:color="auto"/>
+      </w:tblBorders>
+    </w:tblPr>
+  </w:style>
 </w:styles>
 </file>
 

</xml_diff>